<commit_message>
Fixed typos in question #5
</commit_message>
<xml_diff>
--- a/docs/homework/27-A-RaceConditions.docx
+++ b/docs/homework/27-A-RaceConditions.docx
@@ -5461,7 +5461,13 @@
         <w:rPr>
           <w:rFonts w:ascii="Courier" w:hAnsi="Courier" w:cstheme="minorHAnsi"/>
         </w:rPr>
-        <w:t xml:space="preserve"> #1</w:t>
+        <w:t xml:space="preserve"> #</w:t>
+      </w:r>
+      <w:r>
+        <w:rPr>
+          <w:rFonts w:ascii="Courier" w:hAnsi="Courier" w:cstheme="minorHAnsi"/>
+        </w:rPr>
+        <w:t>3</w:t>
       </w:r>
       <w:r>
         <w:rPr>
@@ -5551,7 +5557,13 @@
         <w:rPr>
           <w:rFonts w:ascii="Courier" w:hAnsi="Courier" w:cstheme="minorHAnsi"/>
         </w:rPr>
-        <w:t>LOAD R0 X</w:t>
+        <w:t xml:space="preserve">LOAD R0 </w:t>
+      </w:r>
+      <w:r>
+        <w:rPr>
+          <w:rFonts w:ascii="Courier" w:hAnsi="Courier" w:cstheme="minorHAnsi"/>
+        </w:rPr>
+        <w:t>Z</w:t>
       </w:r>
       <w:r>
         <w:rPr>
@@ -5685,7 +5697,13 @@
         <w:rPr>
           <w:rFonts w:ascii="Courier" w:hAnsi="Courier" w:cstheme="minorHAnsi"/>
         </w:rPr>
-        <w:t xml:space="preserve"> #1</w:t>
+        <w:t xml:space="preserve"> #</w:t>
+      </w:r>
+      <w:r>
+        <w:rPr>
+          <w:rFonts w:ascii="Courier" w:hAnsi="Courier" w:cstheme="minorHAnsi"/>
+        </w:rPr>
+        <w:t>2</w:t>
       </w:r>
       <w:r>
         <w:rPr>
@@ -5775,7 +5793,13 @@
         <w:rPr>
           <w:rFonts w:ascii="Courier" w:hAnsi="Courier" w:cstheme="minorHAnsi"/>
         </w:rPr>
-        <w:t>STORE R0 X</w:t>
+        <w:t xml:space="preserve">STORE R0 </w:t>
+      </w:r>
+      <w:r>
+        <w:rPr>
+          <w:rFonts w:ascii="Courier" w:hAnsi="Courier" w:cstheme="minorHAnsi"/>
+        </w:rPr>
+        <w:t>Z</w:t>
       </w:r>
       <w:r>
         <w:rPr>
@@ -5853,19 +5877,7 @@
         <w:rPr>
           <w:rFonts w:asciiTheme="minorHAnsi" w:hAnsiTheme="minorHAnsi" w:cstheme="minorHAnsi"/>
         </w:rPr>
-        <w:t xml:space="preserve"> </w:t>
-      </w:r>
-      <w:r>
-        <w:rPr>
-          <w:rFonts w:asciiTheme="minorHAnsi" w:hAnsiTheme="minorHAnsi" w:cstheme="minorHAnsi"/>
-        </w:rPr>
-        <w:t xml:space="preserve">finally </w:t>
-      </w:r>
-      <w:r>
-        <w:rPr>
-          <w:rFonts w:asciiTheme="minorHAnsi" w:hAnsiTheme="minorHAnsi" w:cstheme="minorHAnsi"/>
-        </w:rPr>
-        <w:t xml:space="preserve">executes the instruction: </w:t>
+        <w:t xml:space="preserve"> finally executes the instruction: </w:t>
       </w:r>
       <w:r>
         <w:rPr>
@@ -5877,7 +5889,13 @@
         <w:rPr>
           <w:rFonts w:ascii="Courier" w:hAnsi="Courier" w:cstheme="minorHAnsi"/>
         </w:rPr>
-        <w:t>STORE R0 X</w:t>
+        <w:t xml:space="preserve">STORE R0 </w:t>
+      </w:r>
+      <w:r>
+        <w:rPr>
+          <w:rFonts w:ascii="Courier" w:hAnsi="Courier" w:cstheme="minorHAnsi"/>
+        </w:rPr>
+        <w:t>Z</w:t>
       </w:r>
       <w:r>
         <w:rPr>
@@ -6505,19 +6523,7 @@
         <w:rPr>
           <w:rFonts w:asciiTheme="minorHAnsi" w:hAnsiTheme="minorHAnsi" w:cstheme="minorHAnsi"/>
         </w:rPr>
-        <w:t xml:space="preserve">It is not required viewing, but </w:t>
-      </w:r>
-      <w:r>
-        <w:rPr>
-          <w:rFonts w:asciiTheme="minorHAnsi" w:hAnsiTheme="minorHAnsi" w:cstheme="minorHAnsi"/>
-        </w:rPr>
-        <w:t xml:space="preserve">if you would like to see a real-world example of how race conditions can cause problems check out </w:t>
-      </w:r>
-      <w:r>
-        <w:rPr>
-          <w:rFonts w:asciiTheme="minorHAnsi" w:hAnsiTheme="minorHAnsi" w:cstheme="minorHAnsi"/>
-        </w:rPr>
-        <w:t xml:space="preserve">the video </w:t>
+        <w:t xml:space="preserve">It is not required viewing, but if you would like to see a real-world example of how race conditions can cause problems check out the video </w:t>
       </w:r>
       <w:r>
         <w:rPr>
@@ -6589,21 +6595,7 @@
             <w:rStyle w:val="Hyperlink"/>
             <w:rFonts w:asciiTheme="minorHAnsi" w:hAnsiTheme="minorHAnsi" w:cstheme="minorHAnsi"/>
           </w:rPr>
-          <w:t>https://www.youtube.com/watch</w:t>
-        </w:r>
-        <w:r>
-          <w:rPr>
-            <w:rStyle w:val="Hyperlink"/>
-            <w:rFonts w:asciiTheme="minorHAnsi" w:hAnsiTheme="minorHAnsi" w:cstheme="minorHAnsi"/>
-          </w:rPr>
-          <w:t>?</w:t>
-        </w:r>
-        <w:r>
-          <w:rPr>
-            <w:rStyle w:val="Hyperlink"/>
-            <w:rFonts w:asciiTheme="minorHAnsi" w:hAnsiTheme="minorHAnsi" w:cstheme="minorHAnsi"/>
-          </w:rPr>
-          <w:t>v=s8_ZxcG7Jco</w:t>
+          <w:t>https://www.youtube.com/watch?v=s8_ZxcG7Jco</w:t>
         </w:r>
       </w:hyperlink>
       <w:r>
@@ -8667,25 +8659,7 @@
         <w:rPr>
           <w:rFonts w:asciiTheme="minorHAnsi" w:hAnsiTheme="minorHAnsi" w:cstheme="minorHAnsi"/>
         </w:rPr>
-        <w:t>i</w:t>
-      </w:r>
-      <w:r>
-        <w:rPr>
-          <w:rFonts w:asciiTheme="minorHAnsi" w:hAnsiTheme="minorHAnsi" w:cstheme="minorHAnsi"/>
-        </w:rPr>
-        <w:t>i</w:t>
-      </w:r>
-      <w:r>
-        <w:rPr>
-          <w:rFonts w:asciiTheme="minorHAnsi" w:hAnsiTheme="minorHAnsi" w:cstheme="minorHAnsi"/>
-        </w:rPr>
-        <w:t xml:space="preserve">i. Do </w:t>
-      </w:r>
-      <w:r>
-        <w:rPr>
-          <w:rFonts w:asciiTheme="minorHAnsi" w:hAnsiTheme="minorHAnsi" w:cstheme="minorHAnsi"/>
-        </w:rPr>
-        <w:t>you think that running the program 5 times is sufficient to prove that the program no longer contains a race condition? How many times would be sufficient?</w:t>
+        <w:t>iii. Do you think that running the program 5 times is sufficient to prove that the program no longer contains a race condition? How many times would be sufficient?</w:t>
       </w:r>
     </w:p>
     <w:p>
@@ -8785,21 +8759,7 @@
             <w:rStyle w:val="Hyperlink"/>
             <w:rFonts w:asciiTheme="minorHAnsi" w:hAnsiTheme="minorHAnsi" w:cstheme="minorHAnsi"/>
           </w:rPr>
-          <w:t>https://repl.it/@braughtg/Thread</w:t>
-        </w:r>
-        <w:r>
-          <w:rPr>
-            <w:rStyle w:val="Hyperlink"/>
-            <w:rFonts w:asciiTheme="minorHAnsi" w:hAnsiTheme="minorHAnsi" w:cstheme="minorHAnsi"/>
-          </w:rPr>
-          <w:t>M</w:t>
-        </w:r>
-        <w:r>
-          <w:rPr>
-            <w:rStyle w:val="Hyperlink"/>
-            <w:rFonts w:asciiTheme="minorHAnsi" w:hAnsiTheme="minorHAnsi" w:cstheme="minorHAnsi"/>
-          </w:rPr>
-          <w:t>utexExercise</w:t>
+          <w:t>https://repl.it/@braughtg/ThreadMutexExercise</w:t>
         </w:r>
       </w:hyperlink>
       <w:r>
@@ -9957,7 +9917,7 @@
           <w:rFonts w:asciiTheme="minorHAnsi" w:hAnsiTheme="minorHAnsi" w:cstheme="minorHAnsi"/>
         </w:rPr>
       </w:pPr>
-      <w:hyperlink r:id="rId20" w:history="1">
+      <w:hyperlink r:id="rId20" w:anchor="Main.java" w:history="1">
         <w:r>
           <w:rPr>
             <w:rStyle w:val="Hyperlink"/>
@@ -10017,13 +9977,7 @@
         <w:rPr>
           <w:rFonts w:asciiTheme="minorHAnsi" w:hAnsiTheme="minorHAnsi" w:cstheme="minorHAnsi"/>
         </w:rPr>
-        <w:t xml:space="preserve"> p</w:t>
-      </w:r>
-      <w:r>
-        <w:rPr>
-          <w:rFonts w:asciiTheme="minorHAnsi" w:hAnsiTheme="minorHAnsi" w:cstheme="minorHAnsi"/>
-        </w:rPr>
-        <w:t>rogram</w:t>
+        <w:t xml:space="preserve"> program</w:t>
       </w:r>
       <w:r>
         <w:rPr>
@@ -11080,13 +11034,7 @@
         <w:rPr>
           <w:rFonts w:asciiTheme="minorHAnsi" w:hAnsiTheme="minorHAnsi" w:cstheme="minorHAnsi"/>
         </w:rPr>
-        <w:t xml:space="preserve"> program</w:t>
-      </w:r>
-      <w:r>
-        <w:rPr>
-          <w:rFonts w:asciiTheme="minorHAnsi" w:hAnsiTheme="minorHAnsi" w:cstheme="minorHAnsi"/>
-        </w:rPr>
-        <w:t xml:space="preserve"> below.</w:t>
+        <w:t xml:space="preserve"> program below.</w:t>
       </w:r>
     </w:p>
     <w:p>
@@ -11321,21 +11269,7 @@
             <w:rStyle w:val="Hyperlink"/>
             <w:rFonts w:asciiTheme="minorHAnsi" w:hAnsiTheme="minorHAnsi" w:cstheme="minorHAnsi"/>
           </w:rPr>
-          <w:t>https://docs.orac</w:t>
-        </w:r>
-        <w:r>
-          <w:rPr>
-            <w:rStyle w:val="Hyperlink"/>
-            <w:rFonts w:asciiTheme="minorHAnsi" w:hAnsiTheme="minorHAnsi" w:cstheme="minorHAnsi"/>
-          </w:rPr>
-          <w:t>l</w:t>
-        </w:r>
-        <w:r>
-          <w:rPr>
-            <w:rStyle w:val="Hyperlink"/>
-            <w:rFonts w:asciiTheme="minorHAnsi" w:hAnsiTheme="minorHAnsi" w:cstheme="minorHAnsi"/>
-          </w:rPr>
-          <w:t>e.com/javase/tutorial/essential/concurrency/syncmeth.html</w:t>
+          <w:t>https://docs.oracle.com/javase/tutorial/essential/concurrency/syncmeth.html</w:t>
         </w:r>
       </w:hyperlink>
       <w:r>
@@ -11429,6 +11363,7 @@
         </w:rPr>
         <w:t>Str</w:t>
       </w:r>
+      <w:proofErr w:type="spellEnd"/>
       <w:r>
         <w:rPr>
           <w:rFonts w:asciiTheme="minorHAnsi" w:hAnsiTheme="minorHAnsi" w:cstheme="minorHAnsi"/>
@@ -11439,14 +11374,7 @@
         <w:rPr>
           <w:rFonts w:asciiTheme="minorHAnsi" w:hAnsiTheme="minorHAnsi" w:cstheme="minorHAnsi"/>
         </w:rPr>
-        <w:t xml:space="preserve">class from </w:t>
-      </w:r>
-      <w:proofErr w:type="spellEnd"/>
-      <w:r>
-        <w:rPr>
-          <w:rFonts w:asciiTheme="minorHAnsi" w:hAnsiTheme="minorHAnsi" w:cstheme="minorHAnsi"/>
-        </w:rPr>
-        <w:t>question #13</w:t>
+        <w:t>class from question #13</w:t>
       </w:r>
       <w:r>
         <w:rPr>
@@ -11570,16 +11498,7 @@
           <w:bCs/>
           <w:u w:val="single"/>
         </w:rPr>
-        <w:t xml:space="preserve">Some </w:t>
-      </w:r>
-      <w:r>
-        <w:rPr>
-          <w:rFonts w:asciiTheme="minorHAnsi" w:hAnsiTheme="minorHAnsi" w:cstheme="minorHAnsi"/>
-          <w:b/>
-          <w:bCs/>
-          <w:u w:val="single"/>
-        </w:rPr>
-        <w:t>Final</w:t>
+        <w:t>Some Final</w:t>
       </w:r>
       <w:r>
         <w:rPr>

</xml_diff>